<commit_message>
add translates for table
</commit_message>
<xml_diff>
--- a/word/templates/template_parts/table.docx
+++ b/word/templates/template_parts/table.docx
@@ -9,7 +9,17 @@
       </w:pPr>
       <w:r>
         <w:rPr/>
-        <w:t>{% if is_table %}</w:t>
+        <w:t>{%p if is_table %}</w:t>
+      </w:r>
+    </w:p>
+    <w:p>
+      <w:pPr>
+        <w:pStyle w:val="Style8"/>
+        <w:rPr/>
+      </w:pPr>
+      <w:r>
+        <w:rPr/>
+        <w:t>{% if lang == ‘rus’ %}</w:t>
       </w:r>
     </w:p>
     <w:p>
@@ -29,6 +39,90 @@
           <w:szCs w:val="32"/>
         </w:rPr>
         <w:t>{% if table_name == ‘soc’ %} Таблица по социальным сетям {% else %} Таблица по СМИ {% endif %}</w:t>
+      </w:r>
+    </w:p>
+    <w:p>
+      <w:pPr>
+        <w:pStyle w:val="Style8"/>
+        <w:jc w:val="left"/>
+        <w:rPr>
+          <w:rFonts w:ascii="Arial" w:hAnsi="Arial"/>
+          <w:strike/>
+          <w:sz w:val="32"/>
+          <w:szCs w:val="32"/>
+        </w:rPr>
+      </w:pPr>
+      <w:r>
+        <w:rPr/>
+        <w:t>{% elif lang == ‘kaz’ %}</w:t>
+      </w:r>
+    </w:p>
+    <w:p>
+      <w:pPr>
+        <w:pStyle w:val="Style8"/>
+        <w:jc w:val="center"/>
+        <w:rPr>
+          <w:rFonts w:ascii="Arial" w:hAnsi="Arial"/>
+          <w:sz w:val="32"/>
+          <w:szCs w:val="32"/>
+        </w:rPr>
+      </w:pPr>
+      <w:r>
+        <w:rPr>
+          <w:rFonts w:ascii="Arial" w:hAnsi="Arial"/>
+          <w:sz w:val="32"/>
+          <w:szCs w:val="32"/>
+        </w:rPr>
+        <w:t>{% if table_name == ‘soc’</w:t>
+      </w:r>
+      <w:r>
+        <w:rPr>
+          <w:rFonts w:ascii="Arial" w:hAnsi="Arial"/>
+          <w:sz w:val="32"/>
+          <w:szCs w:val="32"/>
+        </w:rPr>
+        <w:t xml:space="preserve"> %}  Әлеуметтік желілер бойынша кесте {% else %} БАҚ бойынша кесте {% endif %}</w:t>
+      </w:r>
+    </w:p>
+    <w:p>
+      <w:pPr>
+        <w:pStyle w:val="Style8"/>
+        <w:jc w:val="left"/>
+        <w:rPr/>
+      </w:pPr>
+      <w:r>
+        <w:rPr/>
+        <w:t>{% else %}</w:t>
+      </w:r>
+    </w:p>
+    <w:p>
+      <w:pPr>
+        <w:pStyle w:val="Style8"/>
+        <w:jc w:val="center"/>
+        <w:rPr>
+          <w:rFonts w:ascii="Arial" w:hAnsi="Arial"/>
+          <w:sz w:val="32"/>
+          <w:szCs w:val="32"/>
+        </w:rPr>
+      </w:pPr>
+      <w:r>
+        <w:rPr>
+          <w:rFonts w:ascii="Arial" w:hAnsi="Arial"/>
+          <w:sz w:val="32"/>
+          <w:szCs w:val="32"/>
+        </w:rPr>
+        <w:t>{% if table_name == ‘soc’ %} Social media table {% else %} Mass media table {% endif %}</w:t>
+      </w:r>
+    </w:p>
+    <w:p>
+      <w:pPr>
+        <w:pStyle w:val="Style8"/>
+        <w:jc w:val="left"/>
+        <w:rPr/>
+      </w:pPr>
+      <w:r>
+        <w:rPr/>
+        <w:t>{% endif %}</w:t>
       </w:r>
     </w:p>
     <w:tbl>
@@ -283,7 +377,7 @@
                 <w:sz w:val="20"/>
                 <w:szCs w:val="20"/>
               </w:rPr>
-              <w:t>{% if elem[0] == ‘Тональность’ and elem[1] == 1 -%}</w:t>
+              <w:t>{% if elem[0] in (‘Тональность’, ‘Реңкілік’, ‘Sentiment’) and elem[1] == 1 -%}</w:t>
             </w:r>
           </w:p>
           <w:p>
@@ -325,7 +419,7 @@
                 <w:sz w:val="20"/>
                 <w:szCs w:val="20"/>
               </w:rPr>
-              <w:t>{%- elif elem[0] == ‘Тональность’ and elem[1] == -1 -%}</w:t>
+              <w:t>{%- elif elem[0] in (‘Тональность’, ‘Реңкілік’, ‘Sentiment’) and elem[1] == -1 -%}</w:t>
             </w:r>
           </w:p>
           <w:p>
@@ -367,7 +461,7 @@
                 <w:sz w:val="20"/>
                 <w:szCs w:val="20"/>
               </w:rPr>
-              <w:t>{%- elif elem[0] == ‘Тональность’ and elem[1] == 0 -%}</w:t>
+              <w:t>{%- elif elem[0] in (‘Тональность’, ‘Реңкілік’, ‘Sentiment’) and elem[1] == 0 -%}</w:t>
             </w:r>
           </w:p>
           <w:p>
@@ -556,6 +650,27 @@
     </w:p>
     <w:p>
       <w:pPr>
+        <w:pStyle w:val="Style19"/>
+        <w:widowControl w:val="false"/>
+        <w:suppressLineNumbers/>
+        <w:bidi w:val="0"/>
+        <w:spacing w:lineRule="auto" w:line="276" w:before="0" w:after="200"/>
+        <w:jc w:val="left"/>
+        <w:rPr>
+          <w:sz w:val="20"/>
+          <w:szCs w:val="20"/>
+        </w:rPr>
+      </w:pPr>
+      <w:r>
+        <w:rPr>
+          <w:sz w:val="20"/>
+          <w:szCs w:val="20"/>
+        </w:rPr>
+        <w:t>{% if lang == ‘rus’ %}</w:t>
+      </w:r>
+    </w:p>
+    <w:p>
+      <w:pPr>
         <w:pStyle w:val="Style8"/>
         <w:widowControl w:val="false"/>
         <w:suppressLineNumbers/>
@@ -579,6 +694,97 @@
     </w:p>
     <w:p>
       <w:pPr>
+        <w:pStyle w:val="Style8"/>
+        <w:widowControl w:val="false"/>
+        <w:suppressLineNumbers/>
+        <w:bidi w:val="0"/>
+        <w:spacing w:lineRule="auto" w:line="276" w:before="0" w:after="200"/>
+        <w:jc w:val="left"/>
+        <w:rPr/>
+      </w:pPr>
+      <w:r>
+        <w:rPr/>
+        <w:t>{% elif lang == ‘kaz’ %}</w:t>
+      </w:r>
+    </w:p>
+    <w:p>
+      <w:pPr>
+        <w:pStyle w:val="Style8"/>
+        <w:widowControl w:val="false"/>
+        <w:suppressLineNumbers/>
+        <w:bidi w:val="0"/>
+        <w:spacing w:lineRule="auto" w:line="276" w:before="0" w:after="200"/>
+        <w:jc w:val="center"/>
+        <w:rPr>
+          <w:rFonts w:ascii="Arial" w:hAnsi="Arial"/>
+          <w:sz w:val="32"/>
+          <w:szCs w:val="32"/>
+        </w:rPr>
+      </w:pPr>
+      <w:r>
+        <w:rPr>
+          <w:rFonts w:ascii="Arial" w:hAnsi="Arial"/>
+          <w:sz w:val="32"/>
+          <w:szCs w:val="32"/>
+        </w:rPr>
+        <w:t>{% if table_name == ‘soc’ %} Әлеуметтік желілер бойынша қорытынды {% else %} БАҚ бойынша қорытынды {% endif %}</w:t>
+      </w:r>
+    </w:p>
+    <w:p>
+      <w:pPr>
+        <w:pStyle w:val="Style8"/>
+        <w:widowControl w:val="false"/>
+        <w:suppressLineNumbers/>
+        <w:bidi w:val="0"/>
+        <w:spacing w:lineRule="auto" w:line="276" w:before="0" w:after="200"/>
+        <w:jc w:val="left"/>
+        <w:rPr/>
+      </w:pPr>
+      <w:r>
+        <w:rPr/>
+        <w:t>{% else %}</w:t>
+      </w:r>
+    </w:p>
+    <w:p>
+      <w:pPr>
+        <w:pStyle w:val="Style8"/>
+        <w:widowControl w:val="false"/>
+        <w:suppressLineNumbers/>
+        <w:bidi w:val="0"/>
+        <w:spacing w:lineRule="auto" w:line="276" w:before="0" w:after="200"/>
+        <w:jc w:val="center"/>
+        <w:rPr>
+          <w:rFonts w:ascii="Arial" w:hAnsi="Arial"/>
+          <w:sz w:val="32"/>
+          <w:szCs w:val="32"/>
+        </w:rPr>
+      </w:pPr>
+      <w:r>
+        <w:rPr>
+          <w:rFonts w:ascii="Arial" w:hAnsi="Arial"/>
+          <w:sz w:val="32"/>
+          <w:szCs w:val="32"/>
+        </w:rPr>
+        <w:t>{% if table_name == ‘soc’ %} Social media summary {% else %} Mass media summary {% endif %}</w:t>
+      </w:r>
+    </w:p>
+    <w:p>
+      <w:pPr>
+        <w:pStyle w:val="Style8"/>
+        <w:widowControl w:val="false"/>
+        <w:suppressLineNumbers/>
+        <w:bidi w:val="0"/>
+        <w:spacing w:lineRule="auto" w:line="276" w:before="0" w:after="200"/>
+        <w:jc w:val="left"/>
+        <w:rPr/>
+      </w:pPr>
+      <w:r>
+        <w:rPr/>
+        <w:t>{% endif %}</w:t>
+      </w:r>
+    </w:p>
+    <w:p>
+      <w:pPr>
         <w:pStyle w:val="Style19"/>
         <w:widowControl w:val="false"/>
         <w:suppressLineNumbers/>
@@ -623,7 +829,7 @@
         <mc:AlternateContent>
           <mc:Choice Requires="wps">
             <w:drawing>
-              <wp:anchor behindDoc="0" distT="0" distB="0" distL="0" distR="0" simplePos="0" locked="0" layoutInCell="0" allowOverlap="1" relativeHeight="2">
+              <wp:anchor behindDoc="0" distT="635" distB="635" distL="635" distR="635" simplePos="0" locked="0" layoutInCell="0" allowOverlap="1" relativeHeight="2">
                 <wp:simplePos x="0" y="0"/>
                 <wp:positionH relativeFrom="column">
                   <wp:posOffset>92075</wp:posOffset>
@@ -723,7 +929,7 @@
           <w:sz w:val="20"/>
           <w:szCs w:val="20"/>
         </w:rPr>
-        <w:t>{% if elem[0] == ‘Тональность’ and elem[1] == 1 -%}</w:t>
+        <w:t>{% if elem[0] in (‘Тональность’, ‘Реңкілік’, ‘Sentiment’) and elem[1] == 1 -%}</w:t>
       </w:r>
     </w:p>
     <w:p>
@@ -783,7 +989,7 @@
           <w:sz w:val="20"/>
           <w:szCs w:val="20"/>
         </w:rPr>
-        <w:t>{%- elif elem[0] == ‘Тональность’ and elem[1] == -1 -%}</w:t>
+        <w:t>{%- elif elem[0] in (‘Тональность’, ‘Реңкілік’, ‘Sentiment’) and elem[1] == -1 -%}</w:t>
       </w:r>
     </w:p>
     <w:p>
@@ -843,7 +1049,7 @@
           <w:sz w:val="20"/>
           <w:szCs w:val="20"/>
         </w:rPr>
-        <w:t>{%- elif elem[0] == ‘Тональность’ and elem[1] == 0 -%}</w:t>
+        <w:t>{%- elif elem[0] in (‘Тональность’, ‘Реңкілік’, ‘Sentiment’) and elem[1] == 0 -%}</w:t>
       </w:r>
     </w:p>
     <w:p>

</xml_diff>

<commit_message>
start chunking tables data in processes
</commit_message>
<xml_diff>
--- a/word/templates/template_parts/table.docx
+++ b/word/templates/template_parts/table.docx
@@ -9,354 +9,7 @@
       </w:pPr>
       <w:r>
         <w:rPr/>
-        <w:t>{%- if is_table -%}</w:t>
-      </w:r>
-    </w:p>
-    <w:p>
-      <w:pPr>
-        <w:pStyle w:val="Style8"/>
-        <w:rPr/>
-      </w:pPr>
-      <w:r>
-        <w:rPr/>
-        <w:t>{%- if lang == ‘rus’ %}</w:t>
-      </w:r>
-    </w:p>
-    <w:p>
-      <w:pPr>
-        <w:pStyle w:val="Style8"/>
-        <w:jc w:val="center"/>
-        <w:rPr/>
-      </w:pPr>
-      <w:r>
-        <w:rPr>
-          <w:rFonts w:ascii="Arial" w:hAnsi="Arial"/>
-          <w:sz w:val="32"/>
-          <w:szCs w:val="32"/>
-        </w:rPr>
-        <w:t xml:space="preserve">{%- if table_name == ‘soc’ </w:t>
-      </w:r>
-      <w:r>
-        <w:rPr>
-          <w:rFonts w:ascii="Arial" w:hAnsi="Arial"/>
-          <w:sz w:val="32"/>
-          <w:szCs w:val="32"/>
-        </w:rPr>
-        <w:t>-</w:t>
-      </w:r>
-      <w:r>
-        <w:rPr>
-          <w:rFonts w:ascii="Arial" w:hAnsi="Arial"/>
-          <w:sz w:val="32"/>
-          <w:szCs w:val="32"/>
-        </w:rPr>
-        <w:t>%}</w:t>
-      </w:r>
-    </w:p>
-    <w:p>
-      <w:pPr>
-        <w:pStyle w:val="Style8"/>
-        <w:jc w:val="center"/>
-        <w:rPr/>
-      </w:pPr>
-      <w:r>
-        <w:rPr>
-          <w:rFonts w:ascii="Arial" w:hAnsi="Arial"/>
-          <w:sz w:val="32"/>
-          <w:szCs w:val="32"/>
-        </w:rPr>
-        <w:t xml:space="preserve"> </w:t>
-      </w:r>
-      <w:r>
-        <w:rPr>
-          <w:rFonts w:ascii="Arial" w:hAnsi="Arial"/>
-          <w:sz w:val="32"/>
-          <w:szCs w:val="32"/>
-        </w:rPr>
-        <w:t xml:space="preserve">Таблица по социальным сетям </w:t>
-      </w:r>
-    </w:p>
-    <w:p>
-      <w:pPr>
-        <w:pStyle w:val="Style8"/>
-        <w:jc w:val="center"/>
-        <w:rPr/>
-      </w:pPr>
-      <w:r>
-        <w:rPr>
-          <w:rFonts w:ascii="Arial" w:hAnsi="Arial"/>
-          <w:sz w:val="32"/>
-          <w:szCs w:val="32"/>
-        </w:rPr>
-        <w:t xml:space="preserve">{%- else </w:t>
-      </w:r>
-      <w:r>
-        <w:rPr>
-          <w:rFonts w:ascii="Arial" w:hAnsi="Arial"/>
-          <w:sz w:val="32"/>
-          <w:szCs w:val="32"/>
-        </w:rPr>
-        <w:t>-</w:t>
-      </w:r>
-      <w:r>
-        <w:rPr>
-          <w:rFonts w:ascii="Arial" w:hAnsi="Arial"/>
-          <w:sz w:val="32"/>
-          <w:szCs w:val="32"/>
-        </w:rPr>
-        <w:t>%}</w:t>
-      </w:r>
-    </w:p>
-    <w:p>
-      <w:pPr>
-        <w:pStyle w:val="Style8"/>
-        <w:jc w:val="center"/>
-        <w:rPr/>
-      </w:pPr>
-      <w:r>
-        <w:rPr>
-          <w:rFonts w:ascii="Arial" w:hAnsi="Arial"/>
-          <w:sz w:val="32"/>
-          <w:szCs w:val="32"/>
-        </w:rPr>
-        <w:t xml:space="preserve"> </w:t>
-      </w:r>
-      <w:r>
-        <w:rPr>
-          <w:rFonts w:ascii="Arial" w:hAnsi="Arial"/>
-          <w:sz w:val="32"/>
-          <w:szCs w:val="32"/>
-        </w:rPr>
-        <w:t xml:space="preserve">Таблица по СМИ </w:t>
-      </w:r>
-    </w:p>
-    <w:p>
-      <w:pPr>
-        <w:pStyle w:val="Style8"/>
-        <w:jc w:val="center"/>
-        <w:rPr/>
-      </w:pPr>
-      <w:r>
-        <w:rPr>
-          <w:rFonts w:ascii="Arial" w:hAnsi="Arial"/>
-          <w:sz w:val="32"/>
-          <w:szCs w:val="32"/>
-        </w:rPr>
-        <w:t>{%- endif -%}</w:t>
-      </w:r>
-    </w:p>
-    <w:p>
-      <w:pPr>
-        <w:pStyle w:val="Style8"/>
-        <w:jc w:val="left"/>
-        <w:rPr/>
-      </w:pPr>
-      <w:r>
-        <w:rPr/>
-        <w:t>{%- elif lang == ‘kaz’ %}</w:t>
-      </w:r>
-    </w:p>
-    <w:p>
-      <w:pPr>
-        <w:pStyle w:val="Style8"/>
-        <w:jc w:val="center"/>
-        <w:rPr/>
-      </w:pPr>
-      <w:r>
-        <w:rPr>
-          <w:rFonts w:ascii="Arial" w:hAnsi="Arial"/>
-          <w:sz w:val="32"/>
-          <w:szCs w:val="32"/>
-        </w:rPr>
-        <w:t>{%- if table_name == ‘soc’ -%}</w:t>
-      </w:r>
-    </w:p>
-    <w:p>
-      <w:pPr>
-        <w:pStyle w:val="Style8"/>
-        <w:jc w:val="center"/>
-        <w:rPr/>
-      </w:pPr>
-      <w:r>
-        <w:rPr>
-          <w:rFonts w:ascii="Arial" w:hAnsi="Arial"/>
-          <w:sz w:val="32"/>
-          <w:szCs w:val="32"/>
-        </w:rPr>
-        <w:t xml:space="preserve"> </w:t>
-      </w:r>
-      <w:r>
-        <w:rPr>
-          <w:rFonts w:ascii="Arial" w:hAnsi="Arial"/>
-          <w:sz w:val="32"/>
-          <w:szCs w:val="32"/>
-        </w:rPr>
-        <w:t xml:space="preserve">Әлеуметтік желілер бойынша кесте </w:t>
-      </w:r>
-    </w:p>
-    <w:p>
-      <w:pPr>
-        <w:pStyle w:val="Style8"/>
-        <w:jc w:val="center"/>
-        <w:rPr/>
-      </w:pPr>
-      <w:r>
-        <w:rPr>
-          <w:rFonts w:ascii="Arial" w:hAnsi="Arial"/>
-          <w:sz w:val="32"/>
-          <w:szCs w:val="32"/>
-        </w:rPr>
-        <w:t xml:space="preserve">{%- else -%} </w:t>
-      </w:r>
-    </w:p>
-    <w:p>
-      <w:pPr>
-        <w:pStyle w:val="Style8"/>
-        <w:jc w:val="center"/>
-        <w:rPr/>
-      </w:pPr>
-      <w:r>
-        <w:rPr>
-          <w:rFonts w:ascii="Arial" w:hAnsi="Arial"/>
-          <w:sz w:val="32"/>
-          <w:szCs w:val="32"/>
-        </w:rPr>
-        <w:t xml:space="preserve"> </w:t>
-      </w:r>
-      <w:r>
-        <w:rPr>
-          <w:rFonts w:ascii="Arial" w:hAnsi="Arial"/>
-          <w:sz w:val="32"/>
-          <w:szCs w:val="32"/>
-        </w:rPr>
-        <w:t xml:space="preserve">БАҚ бойынша кесте </w:t>
-      </w:r>
-    </w:p>
-    <w:p>
-      <w:pPr>
-        <w:pStyle w:val="Style8"/>
-        <w:jc w:val="center"/>
-        <w:rPr/>
-      </w:pPr>
-      <w:r>
-        <w:rPr>
-          <w:rFonts w:ascii="Arial" w:hAnsi="Arial"/>
-          <w:sz w:val="32"/>
-          <w:szCs w:val="32"/>
-        </w:rPr>
-        <w:t>{%- endif -%}</w:t>
-      </w:r>
-    </w:p>
-    <w:p>
-      <w:pPr>
-        <w:pStyle w:val="Style8"/>
-        <w:jc w:val="left"/>
-        <w:rPr/>
-      </w:pPr>
-      <w:r>
-        <w:rPr/>
-        <w:t>{%- else %}</w:t>
-      </w:r>
-    </w:p>
-    <w:p>
-      <w:pPr>
-        <w:pStyle w:val="Style8"/>
-        <w:jc w:val="center"/>
-        <w:rPr/>
-      </w:pPr>
-      <w:r>
-        <w:rPr>
-          <w:rFonts w:ascii="Arial" w:hAnsi="Arial"/>
-          <w:sz w:val="32"/>
-          <w:szCs w:val="32"/>
-        </w:rPr>
-        <w:t xml:space="preserve">{%- if table_name == ‘soc’ -%} </w:t>
-      </w:r>
-    </w:p>
-    <w:p>
-      <w:pPr>
-        <w:pStyle w:val="Style8"/>
-        <w:jc w:val="center"/>
-        <w:rPr/>
-      </w:pPr>
-      <w:r>
-        <w:rPr>
-          <w:rFonts w:ascii="Arial" w:hAnsi="Arial"/>
-          <w:sz w:val="32"/>
-          <w:szCs w:val="32"/>
-        </w:rPr>
-        <w:t xml:space="preserve"> </w:t>
-      </w:r>
-      <w:r>
-        <w:rPr>
-          <w:rFonts w:ascii="Arial" w:hAnsi="Arial"/>
-          <w:sz w:val="32"/>
-          <w:szCs w:val="32"/>
-        </w:rPr>
-        <w:t>Social media table</w:t>
-      </w:r>
-    </w:p>
-    <w:p>
-      <w:pPr>
-        <w:pStyle w:val="Style8"/>
-        <w:jc w:val="center"/>
-        <w:rPr/>
-      </w:pPr>
-      <w:r>
-        <w:rPr>
-          <w:rFonts w:ascii="Arial" w:hAnsi="Arial"/>
-          <w:sz w:val="32"/>
-          <w:szCs w:val="32"/>
-        </w:rPr>
-        <w:t xml:space="preserve">{%- else -%} </w:t>
-      </w:r>
-    </w:p>
-    <w:p>
-      <w:pPr>
-        <w:pStyle w:val="Style8"/>
-        <w:jc w:val="center"/>
-        <w:rPr/>
-      </w:pPr>
-      <w:r>
-        <w:rPr>
-          <w:rFonts w:ascii="Arial" w:hAnsi="Arial"/>
-          <w:sz w:val="32"/>
-          <w:szCs w:val="32"/>
-        </w:rPr>
-        <w:t xml:space="preserve"> </w:t>
-      </w:r>
-      <w:r>
-        <w:rPr>
-          <w:rFonts w:ascii="Arial" w:hAnsi="Arial"/>
-          <w:sz w:val="32"/>
-          <w:szCs w:val="32"/>
-        </w:rPr>
-        <w:t xml:space="preserve">Mass media table </w:t>
-      </w:r>
-    </w:p>
-    <w:p>
-      <w:pPr>
-        <w:pStyle w:val="Style8"/>
-        <w:jc w:val="center"/>
-        <w:rPr/>
-      </w:pPr>
-      <w:r>
-        <w:rPr>
-          <w:rFonts w:ascii="Arial" w:hAnsi="Arial"/>
-          <w:sz w:val="32"/>
-          <w:szCs w:val="32"/>
-        </w:rPr>
-        <w:t>{%- endif -%}</w:t>
-      </w:r>
-    </w:p>
-    <w:p>
-      <w:pPr>
-        <w:pStyle w:val="Style8"/>
-        <w:rPr/>
-      </w:pPr>
-      <w:r>
-        <w:rPr/>
-        <w:t>{%- endif %}</w:t>
+        <w:t>{% if is_table %}</w:t>
       </w:r>
     </w:p>
     <w:tbl>
@@ -888,489 +541,6 @@
         <w:widowControl w:val="false"/>
         <w:suppressLineNumbers/>
         <w:bidi w:val="0"/>
-        <w:spacing w:lineRule="auto" w:line="276" w:before="0" w:after="200"/>
-        <w:jc w:val="left"/>
-        <w:rPr>
-          <w:sz w:val="20"/>
-          <w:szCs w:val="20"/>
-        </w:rPr>
-      </w:pPr>
-      <w:r>
-        <w:rPr>
-          <w:sz w:val="20"/>
-          <w:szCs w:val="20"/>
-        </w:rPr>
-        <w:t>{%- if lang == ‘rus’ %}</w:t>
-      </w:r>
-    </w:p>
-    <w:p>
-      <w:pPr>
-        <w:pStyle w:val="Style8"/>
-        <w:widowControl w:val="false"/>
-        <w:suppressLineNumbers/>
-        <w:bidi w:val="0"/>
-        <w:spacing w:lineRule="auto" w:line="276" w:before="0" w:after="200"/>
-        <w:jc w:val="center"/>
-        <w:rPr>
-          <w:rFonts w:ascii="Arial" w:hAnsi="Arial"/>
-          <w:sz w:val="32"/>
-          <w:szCs w:val="32"/>
-        </w:rPr>
-      </w:pPr>
-      <w:r>
-        <w:rPr>
-          <w:rFonts w:ascii="Arial" w:hAnsi="Arial"/>
-          <w:sz w:val="32"/>
-          <w:szCs w:val="32"/>
-        </w:rPr>
-        <w:t xml:space="preserve">{%- if table_name == ‘soc’ -%} </w:t>
-      </w:r>
-    </w:p>
-    <w:p>
-      <w:pPr>
-        <w:pStyle w:val="Style8"/>
-        <w:widowControl w:val="false"/>
-        <w:suppressLineNumbers/>
-        <w:bidi w:val="0"/>
-        <w:spacing w:lineRule="auto" w:line="276" w:before="0" w:after="200"/>
-        <w:jc w:val="center"/>
-        <w:rPr>
-          <w:rFonts w:ascii="Arial" w:hAnsi="Arial"/>
-          <w:sz w:val="32"/>
-          <w:szCs w:val="32"/>
-        </w:rPr>
-      </w:pPr>
-      <w:r>
-        <w:rPr>
-          <w:rFonts w:ascii="Arial" w:hAnsi="Arial"/>
-          <w:sz w:val="32"/>
-          <w:szCs w:val="32"/>
-        </w:rPr>
-        <w:t xml:space="preserve"> </w:t>
-      </w:r>
-      <w:r>
-        <w:rPr>
-          <w:rFonts w:ascii="Arial" w:hAnsi="Arial"/>
-          <w:sz w:val="32"/>
-          <w:szCs w:val="32"/>
-        </w:rPr>
-        <w:t>Сводка по социальным сетям</w:t>
-      </w:r>
-    </w:p>
-    <w:p>
-      <w:pPr>
-        <w:pStyle w:val="Style8"/>
-        <w:widowControl w:val="false"/>
-        <w:suppressLineNumbers/>
-        <w:bidi w:val="0"/>
-        <w:spacing w:lineRule="auto" w:line="276" w:before="0" w:after="200"/>
-        <w:jc w:val="center"/>
-        <w:rPr>
-          <w:rFonts w:ascii="Arial" w:hAnsi="Arial"/>
-          <w:sz w:val="32"/>
-          <w:szCs w:val="32"/>
-        </w:rPr>
-      </w:pPr>
-      <w:r>
-        <w:rPr>
-          <w:rFonts w:ascii="Arial" w:hAnsi="Arial"/>
-          <w:sz w:val="32"/>
-          <w:szCs w:val="32"/>
-        </w:rPr>
-        <w:t xml:space="preserve"> </w:t>
-      </w:r>
-      <w:r>
-        <w:rPr>
-          <w:rFonts w:ascii="Arial" w:hAnsi="Arial"/>
-          <w:sz w:val="32"/>
-          <w:szCs w:val="32"/>
-        </w:rPr>
-        <w:t xml:space="preserve">{%- else -%} </w:t>
-      </w:r>
-    </w:p>
-    <w:p>
-      <w:pPr>
-        <w:pStyle w:val="Style8"/>
-        <w:widowControl w:val="false"/>
-        <w:suppressLineNumbers/>
-        <w:bidi w:val="0"/>
-        <w:spacing w:lineRule="auto" w:line="276" w:before="0" w:after="200"/>
-        <w:jc w:val="center"/>
-        <w:rPr>
-          <w:rFonts w:ascii="Arial" w:hAnsi="Arial"/>
-          <w:sz w:val="32"/>
-          <w:szCs w:val="32"/>
-        </w:rPr>
-      </w:pPr>
-      <w:r>
-        <w:rPr>
-          <w:rFonts w:ascii="Arial" w:hAnsi="Arial"/>
-          <w:sz w:val="32"/>
-          <w:szCs w:val="32"/>
-        </w:rPr>
-        <w:t xml:space="preserve"> </w:t>
-      </w:r>
-      <w:r>
-        <w:rPr>
-          <w:rFonts w:ascii="Arial" w:hAnsi="Arial"/>
-          <w:sz w:val="32"/>
-          <w:szCs w:val="32"/>
-        </w:rPr>
-        <w:t>Сводка по СМИ</w:t>
-      </w:r>
-    </w:p>
-    <w:p>
-      <w:pPr>
-        <w:pStyle w:val="Style8"/>
-        <w:widowControl w:val="false"/>
-        <w:suppressLineNumbers/>
-        <w:bidi w:val="0"/>
-        <w:spacing w:lineRule="auto" w:line="276" w:before="0" w:after="200"/>
-        <w:jc w:val="center"/>
-        <w:rPr>
-          <w:rFonts w:ascii="Arial" w:hAnsi="Arial"/>
-          <w:sz w:val="32"/>
-          <w:szCs w:val="32"/>
-        </w:rPr>
-      </w:pPr>
-      <w:r>
-        <w:rPr>
-          <w:rFonts w:ascii="Arial" w:hAnsi="Arial"/>
-          <w:sz w:val="32"/>
-          <w:szCs w:val="32"/>
-        </w:rPr>
-        <w:t xml:space="preserve"> </w:t>
-      </w:r>
-      <w:r>
-        <w:rPr>
-          <w:rFonts w:ascii="Arial" w:hAnsi="Arial"/>
-          <w:sz w:val="32"/>
-          <w:szCs w:val="32"/>
-        </w:rPr>
-        <w:t>{%- endif -%}</w:t>
-      </w:r>
-    </w:p>
-    <w:p>
-      <w:pPr>
-        <w:pStyle w:val="Style8"/>
-        <w:widowControl w:val="false"/>
-        <w:suppressLineNumbers/>
-        <w:bidi w:val="0"/>
-        <w:spacing w:lineRule="auto" w:line="276" w:before="0" w:after="200"/>
-        <w:jc w:val="left"/>
-        <w:rPr/>
-      </w:pPr>
-      <w:r>
-        <w:rPr/>
-        <w:t>{%- elif lang == ‘kaz’ %}</w:t>
-      </w:r>
-    </w:p>
-    <w:p>
-      <w:pPr>
-        <w:pStyle w:val="Style8"/>
-        <w:widowControl w:val="false"/>
-        <w:suppressLineNumbers/>
-        <w:bidi w:val="0"/>
-        <w:spacing w:lineRule="auto" w:line="276" w:before="0" w:after="200"/>
-        <w:jc w:val="center"/>
-        <w:rPr>
-          <w:rFonts w:ascii="Arial" w:hAnsi="Arial"/>
-          <w:sz w:val="32"/>
-          <w:szCs w:val="32"/>
-        </w:rPr>
-      </w:pPr>
-      <w:r>
-        <w:rPr>
-          <w:rFonts w:ascii="Arial" w:hAnsi="Arial"/>
-          <w:sz w:val="32"/>
-          <w:szCs w:val="32"/>
-        </w:rPr>
-        <w:t xml:space="preserve">{%- if table_name == ‘soc’ -%} </w:t>
-      </w:r>
-    </w:p>
-    <w:p>
-      <w:pPr>
-        <w:pStyle w:val="Style8"/>
-        <w:widowControl w:val="false"/>
-        <w:suppressLineNumbers/>
-        <w:bidi w:val="0"/>
-        <w:spacing w:lineRule="auto" w:line="276" w:before="0" w:after="200"/>
-        <w:jc w:val="center"/>
-        <w:rPr>
-          <w:rFonts w:ascii="Arial" w:hAnsi="Arial"/>
-          <w:sz w:val="32"/>
-          <w:szCs w:val="32"/>
-        </w:rPr>
-      </w:pPr>
-      <w:r>
-        <w:rPr>
-          <w:rFonts w:ascii="Arial" w:hAnsi="Arial"/>
-          <w:sz w:val="32"/>
-          <w:szCs w:val="32"/>
-        </w:rPr>
-        <w:t xml:space="preserve"> </w:t>
-      </w:r>
-      <w:r>
-        <w:rPr>
-          <w:rFonts w:ascii="Arial" w:hAnsi="Arial"/>
-          <w:sz w:val="32"/>
-          <w:szCs w:val="32"/>
-        </w:rPr>
-        <w:t xml:space="preserve">Әлеуметтік желілер бойынша қорытынды </w:t>
-      </w:r>
-    </w:p>
-    <w:p>
-      <w:pPr>
-        <w:pStyle w:val="Style8"/>
-        <w:widowControl w:val="false"/>
-        <w:suppressLineNumbers/>
-        <w:bidi w:val="0"/>
-        <w:spacing w:lineRule="auto" w:line="276" w:before="0" w:after="200"/>
-        <w:jc w:val="center"/>
-        <w:rPr>
-          <w:rFonts w:ascii="Arial" w:hAnsi="Arial"/>
-          <w:sz w:val="32"/>
-          <w:szCs w:val="32"/>
-        </w:rPr>
-      </w:pPr>
-      <w:r>
-        <w:rPr>
-          <w:rFonts w:ascii="Arial" w:hAnsi="Arial"/>
-          <w:sz w:val="32"/>
-          <w:szCs w:val="32"/>
-        </w:rPr>
-        <w:t xml:space="preserve">{%- else -%} </w:t>
-      </w:r>
-    </w:p>
-    <w:p>
-      <w:pPr>
-        <w:pStyle w:val="Style8"/>
-        <w:widowControl w:val="false"/>
-        <w:suppressLineNumbers/>
-        <w:bidi w:val="0"/>
-        <w:spacing w:lineRule="auto" w:line="276" w:before="0" w:after="200"/>
-        <w:jc w:val="center"/>
-        <w:rPr>
-          <w:rFonts w:ascii="Arial" w:hAnsi="Arial"/>
-          <w:sz w:val="32"/>
-          <w:szCs w:val="32"/>
-        </w:rPr>
-      </w:pPr>
-      <w:r>
-        <w:rPr>
-          <w:rFonts w:ascii="Arial" w:hAnsi="Arial"/>
-          <w:sz w:val="32"/>
-          <w:szCs w:val="32"/>
-        </w:rPr>
-        <w:t xml:space="preserve"> </w:t>
-      </w:r>
-      <w:r>
-        <w:rPr>
-          <w:rFonts w:ascii="Arial" w:hAnsi="Arial"/>
-          <w:sz w:val="32"/>
-          <w:szCs w:val="32"/>
-        </w:rPr>
-        <w:t xml:space="preserve">БАҚ бойынша қорытынды </w:t>
-      </w:r>
-    </w:p>
-    <w:p>
-      <w:pPr>
-        <w:pStyle w:val="Style8"/>
-        <w:widowControl w:val="false"/>
-        <w:suppressLineNumbers/>
-        <w:bidi w:val="0"/>
-        <w:spacing w:lineRule="auto" w:line="276" w:before="0" w:after="200"/>
-        <w:jc w:val="center"/>
-        <w:rPr>
-          <w:rFonts w:ascii="Arial" w:hAnsi="Arial"/>
-          <w:sz w:val="32"/>
-          <w:szCs w:val="32"/>
-        </w:rPr>
-      </w:pPr>
-      <w:r>
-        <w:rPr>
-          <w:rFonts w:ascii="Arial" w:hAnsi="Arial"/>
-          <w:sz w:val="32"/>
-          <w:szCs w:val="32"/>
-        </w:rPr>
-        <w:t>{%- endif -%}</w:t>
-      </w:r>
-    </w:p>
-    <w:p>
-      <w:pPr>
-        <w:pStyle w:val="Style8"/>
-        <w:widowControl w:val="false"/>
-        <w:suppressLineNumbers/>
-        <w:bidi w:val="0"/>
-        <w:spacing w:lineRule="auto" w:line="276" w:before="0" w:after="200"/>
-        <w:jc w:val="left"/>
-        <w:rPr/>
-      </w:pPr>
-      <w:r>
-        <w:rPr/>
-        <w:t>{%- else %}</w:t>
-      </w:r>
-    </w:p>
-    <w:p>
-      <w:pPr>
-        <w:pStyle w:val="Style8"/>
-        <w:widowControl w:val="false"/>
-        <w:suppressLineNumbers/>
-        <w:bidi w:val="0"/>
-        <w:spacing w:lineRule="auto" w:line="276" w:before="0" w:after="200"/>
-        <w:jc w:val="center"/>
-        <w:rPr>
-          <w:rFonts w:ascii="Arial" w:hAnsi="Arial"/>
-          <w:sz w:val="32"/>
-          <w:szCs w:val="32"/>
-        </w:rPr>
-      </w:pPr>
-      <w:r>
-        <w:rPr>
-          <w:rFonts w:ascii="Arial" w:hAnsi="Arial"/>
-          <w:sz w:val="32"/>
-          <w:szCs w:val="32"/>
-        </w:rPr>
-        <w:t xml:space="preserve">{%- if table_name == ‘soc’ -%} </w:t>
-      </w:r>
-    </w:p>
-    <w:p>
-      <w:pPr>
-        <w:pStyle w:val="Style8"/>
-        <w:widowControl w:val="false"/>
-        <w:suppressLineNumbers/>
-        <w:bidi w:val="0"/>
-        <w:spacing w:lineRule="auto" w:line="276" w:before="0" w:after="200"/>
-        <w:jc w:val="center"/>
-        <w:rPr>
-          <w:rFonts w:ascii="Arial" w:hAnsi="Arial"/>
-          <w:sz w:val="32"/>
-          <w:szCs w:val="32"/>
-        </w:rPr>
-      </w:pPr>
-      <w:r>
-        <w:rPr>
-          <w:rFonts w:ascii="Arial" w:hAnsi="Arial"/>
-          <w:sz w:val="32"/>
-          <w:szCs w:val="32"/>
-        </w:rPr>
-        <w:t xml:space="preserve"> </w:t>
-      </w:r>
-      <w:r>
-        <w:rPr>
-          <w:rFonts w:ascii="Arial" w:hAnsi="Arial"/>
-          <w:sz w:val="32"/>
-          <w:szCs w:val="32"/>
-        </w:rPr>
-        <w:t>Social media summary</w:t>
-      </w:r>
-    </w:p>
-    <w:p>
-      <w:pPr>
-        <w:pStyle w:val="Style8"/>
-        <w:widowControl w:val="false"/>
-        <w:suppressLineNumbers/>
-        <w:bidi w:val="0"/>
-        <w:spacing w:lineRule="auto" w:line="276" w:before="0" w:after="200"/>
-        <w:jc w:val="center"/>
-        <w:rPr>
-          <w:rFonts w:ascii="Arial" w:hAnsi="Arial"/>
-          <w:sz w:val="32"/>
-          <w:szCs w:val="32"/>
-        </w:rPr>
-      </w:pPr>
-      <w:r>
-        <w:rPr>
-          <w:rFonts w:ascii="Arial" w:hAnsi="Arial"/>
-          <w:sz w:val="32"/>
-          <w:szCs w:val="32"/>
-        </w:rPr>
-        <w:t xml:space="preserve"> </w:t>
-      </w:r>
-      <w:r>
-        <w:rPr>
-          <w:rFonts w:ascii="Arial" w:hAnsi="Arial"/>
-          <w:sz w:val="32"/>
-          <w:szCs w:val="32"/>
-        </w:rPr>
-        <w:t>{%- else -%}</w:t>
-      </w:r>
-    </w:p>
-    <w:p>
-      <w:pPr>
-        <w:pStyle w:val="Style8"/>
-        <w:widowControl w:val="false"/>
-        <w:suppressLineNumbers/>
-        <w:bidi w:val="0"/>
-        <w:spacing w:lineRule="auto" w:line="276" w:before="0" w:after="200"/>
-        <w:jc w:val="center"/>
-        <w:rPr>
-          <w:rFonts w:ascii="Arial" w:hAnsi="Arial"/>
-          <w:sz w:val="32"/>
-          <w:szCs w:val="32"/>
-        </w:rPr>
-      </w:pPr>
-      <w:r>
-        <w:rPr>
-          <w:rFonts w:ascii="Arial" w:hAnsi="Arial"/>
-          <w:sz w:val="32"/>
-          <w:szCs w:val="32"/>
-        </w:rPr>
-        <w:t xml:space="preserve">  </w:t>
-      </w:r>
-      <w:r>
-        <w:rPr>
-          <w:rFonts w:ascii="Arial" w:hAnsi="Arial"/>
-          <w:sz w:val="32"/>
-          <w:szCs w:val="32"/>
-        </w:rPr>
-        <w:t xml:space="preserve">Mass media summary </w:t>
-      </w:r>
-    </w:p>
-    <w:p>
-      <w:pPr>
-        <w:pStyle w:val="Style8"/>
-        <w:widowControl w:val="false"/>
-        <w:suppressLineNumbers/>
-        <w:bidi w:val="0"/>
-        <w:spacing w:lineRule="auto" w:line="276" w:before="0" w:after="200"/>
-        <w:jc w:val="center"/>
-        <w:rPr>
-          <w:rFonts w:ascii="Arial" w:hAnsi="Arial"/>
-          <w:sz w:val="32"/>
-          <w:szCs w:val="32"/>
-        </w:rPr>
-      </w:pPr>
-      <w:r>
-        <w:rPr>
-          <w:rFonts w:ascii="Arial" w:hAnsi="Arial"/>
-          <w:sz w:val="32"/>
-          <w:szCs w:val="32"/>
-        </w:rPr>
-        <w:t>{%- endif -%}</w:t>
-      </w:r>
-    </w:p>
-    <w:p>
-      <w:pPr>
-        <w:pStyle w:val="Style8"/>
-        <w:widowControl w:val="false"/>
-        <w:suppressLineNumbers/>
-        <w:bidi w:val="0"/>
-        <w:spacing w:lineRule="auto" w:line="276" w:before="0" w:after="200"/>
-        <w:jc w:val="left"/>
-        <w:rPr/>
-      </w:pPr>
-      <w:r>
-        <w:rPr/>
-        <w:t>{%- endif %}</w:t>
-      </w:r>
-    </w:p>
-    <w:p>
-      <w:pPr>
-        <w:pStyle w:val="Style19"/>
-        <w:widowControl w:val="false"/>
-        <w:suppressLineNumbers/>
-        <w:bidi w:val="0"/>
         <w:spacing w:lineRule="auto" w:line="276" w:before="0" w:after="170"/>
         <w:jc w:val="left"/>
         <w:rPr>

</xml_diff>

<commit_message>
add logic which merges tables + released speedup 5 min for 4000 data objects 28000 variables
</commit_message>
<xml_diff>
--- a/word/templates/template_parts/table.docx
+++ b/word/templates/template_parts/table.docx
@@ -993,45 +993,6 @@
         <w:t>{% endif %}</w:t>
       </w:r>
     </w:p>
-    <w:p>
-      <w:pPr>
-        <w:pStyle w:val="Style19"/>
-        <w:widowControl w:val="false"/>
-        <w:suppressLineNumbers/>
-        <w:bidi w:val="0"/>
-        <w:spacing w:lineRule="auto" w:line="276" w:before="0" w:after="200"/>
-        <w:jc w:val="left"/>
-        <w:rPr>
-          <w:rFonts w:ascii="Arial" w:hAnsi="Arial"/>
-          <w:sz w:val="20"/>
-          <w:szCs w:val="20"/>
-        </w:rPr>
-      </w:pPr>
-      <w:r>
-        <w:rPr>
-          <w:rFonts w:ascii="Arial" w:hAnsi="Arial"/>
-          <w:sz w:val="20"/>
-          <w:szCs w:val="20"/>
-        </w:rPr>
-      </w:r>
-    </w:p>
-    <w:p>
-      <w:pPr>
-        <w:pStyle w:val="Style19"/>
-        <w:widowControl w:val="false"/>
-        <w:suppressLineNumbers/>
-        <w:bidi w:val="0"/>
-        <w:spacing w:lineRule="auto" w:line="276" w:before="0" w:after="200"/>
-        <w:jc w:val="left"/>
-        <w:rPr>
-          <w:sz w:val="20"/>
-          <w:szCs w:val="20"/>
-        </w:rPr>
-      </w:pPr>
-      <w:r>
-        <w:rPr/>
-      </w:r>
-    </w:p>
     <w:sectPr>
       <w:type w:val="nextPage"/>
       <w:pgSz w:orient="landscape" w:w="15840" w:h="12240"/>

</xml_diff>